<commit_message>
Edits after accupuncture data
the S12 calculation in R found to be flawed as r turns a vector into a column matrix,  needed to be aligned with the Stata matrix
</commit_message>
<xml_diff>
--- a/some  R output  after transpose rm.docx
+++ b/some  R output  after transpose rm.docx
@@ -22,7 +22,7 @@
           <w:sz w:val="24"/>
           <w:szCs w:val="24"/>
         </w:rPr>
-        <w:t>New comparisons after omitt</w:t>
+        <w:t xml:space="preserve">New comparisons after </w:t>
       </w:r>
       <w:r>
         <w:rPr>
@@ -32,7 +32,7 @@
           <w:sz w:val="24"/>
           <w:szCs w:val="24"/>
         </w:rPr>
-        <w:t>i</w:t>
+        <w:t>correcting for</w:t>
       </w:r>
       <w:r>
         <w:rPr>
@@ -42,7 +42,7 @@
           <w:sz w:val="24"/>
           <w:szCs w:val="24"/>
         </w:rPr>
-        <w:t xml:space="preserve">ng transpose in </w:t>
+        <w:t xml:space="preserve"> transpose in </w:t>
       </w:r>
       <w:proofErr w:type="gramStart"/>
       <w:r>
@@ -53,7 +53,7 @@
           <w:sz w:val="24"/>
           <w:szCs w:val="24"/>
         </w:rPr>
-        <w:t>transpose(</w:t>
+        <w:t>t(</w:t>
       </w:r>
       <w:proofErr w:type="gramEnd"/>
       <w:r>
@@ -66,9 +66,38 @@
         </w:rPr>
         <w:t>U)</w:t>
       </w:r>
-      <w:bookmarkStart w:id="0" w:name="_GoBack"/>
-      <w:bookmarkEnd w:id="0"/>
-    </w:p>
+      <w:r>
+        <w:rPr>
+          <w:b/>
+          <w:i w:val="0"/>
+          <w:color w:val="auto"/>
+          <w:sz w:val="24"/>
+          <w:szCs w:val="24"/>
+        </w:rPr>
+        <w:t xml:space="preserve"> (i.e. NO transpose just U )</w:t>
+      </w:r>
+    </w:p>
+    <w:p>
+      <w:pPr>
+        <w:pStyle w:val="Heading2"/>
+        <w:rPr>
+          <w:color w:val="auto"/>
+        </w:rPr>
+      </w:pPr>
+      <w:r>
+        <w:rPr>
+          <w:color w:val="auto"/>
+        </w:rPr>
+        <w:t>J2R</w:t>
+      </w:r>
+      <w:r>
+        <w:rPr>
+          <w:color w:val="auto"/>
+        </w:rPr>
+        <w:t xml:space="preserve"> – jump to reference </w:t>
+      </w:r>
+    </w:p>
+    <w:p/>
     <w:p>
       <w:pPr>
         <w:pStyle w:val="Caption"/>
@@ -133,6 +162,49 @@
       </w:r>
     </w:p>
     <w:p>
+      <w:r>
+        <w:rPr>
+          <w:noProof/>
+          <w:lang w:eastAsia="en-GB"/>
+        </w:rPr>
+        <w:drawing>
+          <wp:inline distT="0" distB="0" distL="0" distR="0" wp14:anchorId="663F0C0B" wp14:editId="1BBDF277">
+            <wp:extent cx="5731510" cy="1577340"/>
+            <wp:effectExtent l="0" t="0" r="2540" b="3810"/>
+            <wp:docPr id="73" name="Picture 73"/>
+            <wp:cNvGraphicFramePr>
+              <a:graphicFrameLocks xmlns:a="http://schemas.openxmlformats.org/drawingml/2006/main" noChangeAspect="1"/>
+            </wp:cNvGraphicFramePr>
+            <a:graphic xmlns:a="http://schemas.openxmlformats.org/drawingml/2006/main">
+              <a:graphicData uri="http://schemas.openxmlformats.org/drawingml/2006/picture">
+                <pic:pic xmlns:pic="http://schemas.openxmlformats.org/drawingml/2006/picture">
+                  <pic:nvPicPr>
+                    <pic:cNvPr id="1" name=""/>
+                    <pic:cNvPicPr/>
+                  </pic:nvPicPr>
+                  <pic:blipFill>
+                    <a:blip r:embed="rId5"/>
+                    <a:stretch>
+                      <a:fillRect/>
+                    </a:stretch>
+                  </pic:blipFill>
+                  <pic:spPr>
+                    <a:xfrm>
+                      <a:off x="0" y="0"/>
+                      <a:ext cx="5731510" cy="1577340"/>
+                    </a:xfrm>
+                    <a:prstGeom prst="rect">
+                      <a:avLst/>
+                    </a:prstGeom>
+                  </pic:spPr>
+                </pic:pic>
+              </a:graphicData>
+            </a:graphic>
+          </wp:inline>
+        </w:drawing>
+      </w:r>
+    </w:p>
+    <w:p>
       <w:pPr>
         <w:shd w:val="clear" w:color="auto" w:fill="FFFFFF"/>
         <w:tabs>
@@ -264,7 +336,7 @@
                     <pic:cNvPicPr/>
                   </pic:nvPicPr>
                   <pic:blipFill>
-                    <a:blip r:embed="rId5"/>
+                    <a:blip r:embed="rId6"/>
                     <a:stretch>
                       <a:fillRect/>
                     </a:stretch>
@@ -273,6 +345,49 @@
                     <a:xfrm>
                       <a:off x="0" y="0"/>
                       <a:ext cx="4048125" cy="1028700"/>
+                    </a:xfrm>
+                    <a:prstGeom prst="rect">
+                      <a:avLst/>
+                    </a:prstGeom>
+                  </pic:spPr>
+                </pic:pic>
+              </a:graphicData>
+            </a:graphic>
+          </wp:inline>
+        </w:drawing>
+      </w:r>
+    </w:p>
+    <w:p>
+      <w:r>
+        <w:rPr>
+          <w:noProof/>
+          <w:lang w:eastAsia="en-GB"/>
+        </w:rPr>
+        <w:drawing>
+          <wp:inline distT="0" distB="0" distL="0" distR="0" wp14:anchorId="23A88FDE" wp14:editId="14A40ECB">
+            <wp:extent cx="5731510" cy="2254885"/>
+            <wp:effectExtent l="0" t="0" r="2540" b="0"/>
+            <wp:docPr id="76" name="Picture 76"/>
+            <wp:cNvGraphicFramePr>
+              <a:graphicFrameLocks xmlns:a="http://schemas.openxmlformats.org/drawingml/2006/main" noChangeAspect="1"/>
+            </wp:cNvGraphicFramePr>
+            <a:graphic xmlns:a="http://schemas.openxmlformats.org/drawingml/2006/main">
+              <a:graphicData uri="http://schemas.openxmlformats.org/drawingml/2006/picture">
+                <pic:pic xmlns:pic="http://schemas.openxmlformats.org/drawingml/2006/picture">
+                  <pic:nvPicPr>
+                    <pic:cNvPr id="1" name=""/>
+                    <pic:cNvPicPr/>
+                  </pic:nvPicPr>
+                  <pic:blipFill>
+                    <a:blip r:embed="rId7"/>
+                    <a:stretch>
+                      <a:fillRect/>
+                    </a:stretch>
+                  </pic:blipFill>
+                  <pic:spPr>
+                    <a:xfrm>
+                      <a:off x="0" y="0"/>
+                      <a:ext cx="5731510" cy="2254885"/>
                     </a:xfrm>
                     <a:prstGeom prst="rect">
                       <a:avLst/>
@@ -401,167 +516,12 @@
           <w:noProof/>
           <w:lang w:eastAsia="en-GB"/>
         </w:rPr>
+        <w:lastRenderedPageBreak/>
         <w:drawing>
           <wp:inline distT="0" distB="0" distL="0" distR="0" wp14:anchorId="095276DE" wp14:editId="04D9C3E3">
             <wp:extent cx="3924300" cy="1057275"/>
             <wp:effectExtent l="0" t="0" r="0" b="9525"/>
             <wp:docPr id="3" name="Picture 3"/>
-            <wp:cNvGraphicFramePr>
-              <a:graphicFrameLocks xmlns:a="http://schemas.openxmlformats.org/drawingml/2006/main" noChangeAspect="1"/>
-            </wp:cNvGraphicFramePr>
-            <a:graphic xmlns:a="http://schemas.openxmlformats.org/drawingml/2006/main">
-              <a:graphicData uri="http://schemas.openxmlformats.org/drawingml/2006/picture">
-                <pic:pic xmlns:pic="http://schemas.openxmlformats.org/drawingml/2006/picture">
-                  <pic:nvPicPr>
-                    <pic:cNvPr id="1" name=""/>
-                    <pic:cNvPicPr/>
-                  </pic:nvPicPr>
-                  <pic:blipFill>
-                    <a:blip r:embed="rId6"/>
-                    <a:stretch>
-                      <a:fillRect/>
-                    </a:stretch>
-                  </pic:blipFill>
-                  <pic:spPr>
-                    <a:xfrm>
-                      <a:off x="0" y="0"/>
-                      <a:ext cx="3924300" cy="1057275"/>
-                    </a:xfrm>
-                    <a:prstGeom prst="rect">
-                      <a:avLst/>
-                    </a:prstGeom>
-                  </pic:spPr>
-                </pic:pic>
-              </a:graphicData>
-            </a:graphic>
-          </wp:inline>
-        </w:drawing>
-      </w:r>
-    </w:p>
-    <w:p>
-      <w:pPr>
-        <w:pStyle w:val="Heading2"/>
-        <w:rPr>
-          <w:color w:val="auto"/>
-        </w:rPr>
-      </w:pPr>
-      <w:r>
-        <w:rPr>
-          <w:color w:val="auto"/>
-        </w:rPr>
-        <w:t>J2R</w:t>
-      </w:r>
-      <w:r>
-        <w:rPr>
-          <w:color w:val="auto"/>
-        </w:rPr>
-        <w:t xml:space="preserve"> – jump to reference </w:t>
-      </w:r>
-    </w:p>
-    <w:p>
-      <w:r>
-        <w:t xml:space="preserve"> </w:t>
-      </w:r>
-      <w:proofErr w:type="gramStart"/>
-      <w:r>
-        <w:t>regression</w:t>
-      </w:r>
-      <w:proofErr w:type="gramEnd"/>
-      <w:r>
-        <w:t xml:space="preserve"> coefficient outputs and </w:t>
-      </w:r>
-      <w:proofErr w:type="spellStart"/>
-      <w:r>
-        <w:t>se’s</w:t>
-      </w:r>
-      <w:proofErr w:type="spellEnd"/>
-      <w:r>
-        <w:t xml:space="preserve"> with different dependent </w:t>
-      </w:r>
-      <w:proofErr w:type="spellStart"/>
-      <w:r>
-        <w:t>vars</w:t>
-      </w:r>
-      <w:proofErr w:type="spellEnd"/>
-    </w:p>
-    <w:p/>
-    <w:p/>
-    <w:p>
-      <w:r>
-        <w:rPr>
-          <w:noProof/>
-          <w:lang w:eastAsia="en-GB"/>
-        </w:rPr>
-        <w:drawing>
-          <wp:inline distT="0" distB="0" distL="0" distR="0" wp14:anchorId="21EC7F62" wp14:editId="5DFEED20">
-            <wp:extent cx="5731510" cy="1937385"/>
-            <wp:effectExtent l="0" t="0" r="2540" b="5715"/>
-            <wp:docPr id="4" name="Picture 4"/>
-            <wp:cNvGraphicFramePr>
-              <a:graphicFrameLocks xmlns:a="http://schemas.openxmlformats.org/drawingml/2006/main" noChangeAspect="1"/>
-            </wp:cNvGraphicFramePr>
-            <a:graphic xmlns:a="http://schemas.openxmlformats.org/drawingml/2006/main">
-              <a:graphicData uri="http://schemas.openxmlformats.org/drawingml/2006/picture">
-                <pic:pic xmlns:pic="http://schemas.openxmlformats.org/drawingml/2006/picture">
-                  <pic:nvPicPr>
-                    <pic:cNvPr id="1" name=""/>
-                    <pic:cNvPicPr/>
-                  </pic:nvPicPr>
-                  <pic:blipFill>
-                    <a:blip r:embed="rId7"/>
-                    <a:stretch>
-                      <a:fillRect/>
-                    </a:stretch>
-                  </pic:blipFill>
-                  <pic:spPr>
-                    <a:xfrm>
-                      <a:off x="0" y="0"/>
-                      <a:ext cx="5731510" cy="1937385"/>
-                    </a:xfrm>
-                    <a:prstGeom prst="rect">
-                      <a:avLst/>
-                    </a:prstGeom>
-                  </pic:spPr>
-                </pic:pic>
-              </a:graphicData>
-            </a:graphic>
-          </wp:inline>
-        </w:drawing>
-      </w:r>
-    </w:p>
-    <w:p/>
-    <w:p>
-      <w:pPr>
-        <w:pStyle w:val="Caption"/>
-        <w:keepNext/>
-      </w:pPr>
-      <w:r>
-        <w:lastRenderedPageBreak/>
-        <w:t xml:space="preserve">Figure </w:t>
-      </w:r>
-      <w:fldSimple w:instr=" SEQ Figure \* ARABIC ">
-        <w:r>
-          <w:rPr>
-            <w:noProof/>
-          </w:rPr>
-          <w:t>2</w:t>
-        </w:r>
-      </w:fldSimple>
-      <w:r>
-        <w:t xml:space="preserve"> fev12~</w:t>
-      </w:r>
-    </w:p>
-    <w:p>
-      <w:r>
-        <w:rPr>
-          <w:noProof/>
-          <w:lang w:eastAsia="en-GB"/>
-        </w:rPr>
-        <w:drawing>
-          <wp:inline distT="0" distB="0" distL="0" distR="0" wp14:anchorId="03C14B86" wp14:editId="5CB2D18E">
-            <wp:extent cx="4848225" cy="723900"/>
-            <wp:effectExtent l="0" t="0" r="9525" b="0"/>
-            <wp:docPr id="5" name="Picture 5"/>
             <wp:cNvGraphicFramePr>
               <a:graphicFrameLocks xmlns:a="http://schemas.openxmlformats.org/drawingml/2006/main" noChangeAspect="1"/>
             </wp:cNvGraphicFramePr>
@@ -581,7 +541,1108 @@
                   <pic:spPr>
                     <a:xfrm>
                       <a:off x="0" y="0"/>
+                      <a:ext cx="3924300" cy="1057275"/>
+                    </a:xfrm>
+                    <a:prstGeom prst="rect">
+                      <a:avLst/>
+                    </a:prstGeom>
+                  </pic:spPr>
+                </pic:pic>
+              </a:graphicData>
+            </a:graphic>
+          </wp:inline>
+        </w:drawing>
+      </w:r>
+    </w:p>
+    <w:p>
+      <w:r>
+        <w:rPr>
+          <w:noProof/>
+          <w:lang w:eastAsia="en-GB"/>
+        </w:rPr>
+        <w:drawing>
+          <wp:inline distT="0" distB="0" distL="0" distR="0" wp14:anchorId="3A56F3D1" wp14:editId="34D47756">
+            <wp:extent cx="5731510" cy="2117090"/>
+            <wp:effectExtent l="0" t="0" r="2540" b="0"/>
+            <wp:docPr id="78" name="Picture 78"/>
+            <wp:cNvGraphicFramePr>
+              <a:graphicFrameLocks xmlns:a="http://schemas.openxmlformats.org/drawingml/2006/main" noChangeAspect="1"/>
+            </wp:cNvGraphicFramePr>
+            <a:graphic xmlns:a="http://schemas.openxmlformats.org/drawingml/2006/main">
+              <a:graphicData uri="http://schemas.openxmlformats.org/drawingml/2006/picture">
+                <pic:pic xmlns:pic="http://schemas.openxmlformats.org/drawingml/2006/picture">
+                  <pic:nvPicPr>
+                    <pic:cNvPr id="1" name=""/>
+                    <pic:cNvPicPr/>
+                  </pic:nvPicPr>
+                  <pic:blipFill>
+                    <a:blip r:embed="rId9"/>
+                    <a:stretch>
+                      <a:fillRect/>
+                    </a:stretch>
+                  </pic:blipFill>
+                  <pic:spPr>
+                    <a:xfrm>
+                      <a:off x="0" y="0"/>
+                      <a:ext cx="5731510" cy="2117090"/>
+                    </a:xfrm>
+                    <a:prstGeom prst="rect">
+                      <a:avLst/>
+                    </a:prstGeom>
+                  </pic:spPr>
+                </pic:pic>
+              </a:graphicData>
+            </a:graphic>
+          </wp:inline>
+        </w:drawing>
+      </w:r>
+    </w:p>
+    <w:p>
+      <w:pPr>
+        <w:shd w:val="clear" w:color="auto" w:fill="FFFFFF"/>
+        <w:tabs>
+          <w:tab w:val="left" w:pos="916"/>
+          <w:tab w:val="left" w:pos="1832"/>
+          <w:tab w:val="left" w:pos="2748"/>
+          <w:tab w:val="left" w:pos="3664"/>
+          <w:tab w:val="left" w:pos="4580"/>
+          <w:tab w:val="left" w:pos="5496"/>
+          <w:tab w:val="left" w:pos="6412"/>
+          <w:tab w:val="left" w:pos="7328"/>
+          <w:tab w:val="left" w:pos="8244"/>
+          <w:tab w:val="left" w:pos="9160"/>
+          <w:tab w:val="left" w:pos="10076"/>
+          <w:tab w:val="left" w:pos="10992"/>
+          <w:tab w:val="left" w:pos="11908"/>
+          <w:tab w:val="left" w:pos="12824"/>
+          <w:tab w:val="left" w:pos="13740"/>
+          <w:tab w:val="left" w:pos="14656"/>
+        </w:tabs>
+        <w:wordWrap w:val="0"/>
+        <w:spacing w:after="0" w:line="240" w:lineRule="auto"/>
+        <w:rPr>
+          <w:rFonts w:ascii="Lucida Console" w:eastAsia="Times New Roman" w:hAnsi="Lucida Console" w:cs="Courier New"/>
+          <w:color w:val="0000FF"/>
+          <w:sz w:val="20"/>
+          <w:szCs w:val="20"/>
+          <w:lang w:eastAsia="en-GB"/>
+        </w:rPr>
+      </w:pPr>
+      <w:proofErr w:type="spellStart"/>
+      <w:proofErr w:type="gramStart"/>
+      <w:r>
+        <w:rPr>
+          <w:rFonts w:ascii="Lucida Console" w:eastAsia="Times New Roman" w:hAnsi="Lucida Console" w:cs="Courier New"/>
+          <w:color w:val="0000FF"/>
+          <w:sz w:val="20"/>
+          <w:szCs w:val="20"/>
+          <w:lang w:eastAsia="en-GB"/>
+        </w:rPr>
+        <w:t>pttestf</w:t>
+      </w:r>
+      <w:proofErr w:type="spellEnd"/>
+      <w:r>
+        <w:rPr>
+          <w:rFonts w:ascii="Lucida Console" w:eastAsia="Times New Roman" w:hAnsi="Lucida Console" w:cs="Courier New"/>
+          <w:color w:val="0000FF"/>
+          <w:sz w:val="20"/>
+          <w:szCs w:val="20"/>
+          <w:lang w:eastAsia="en-GB"/>
+        </w:rPr>
+        <w:t>(</w:t>
+      </w:r>
+      <w:proofErr w:type="gramEnd"/>
+      <w:r>
+        <w:rPr>
+          <w:rFonts w:ascii="Lucida Console" w:eastAsia="Times New Roman" w:hAnsi="Lucida Console" w:cs="Courier New"/>
+          <w:color w:val="0000FF"/>
+          <w:sz w:val="20"/>
+          <w:szCs w:val="20"/>
+          <w:lang w:eastAsia="en-GB"/>
+        </w:rPr>
+        <w:t>10000,10000,1.614,0.378,1.626,0.369)</w:t>
+      </w:r>
+    </w:p>
+    <w:p>
+      <w:pPr>
+        <w:shd w:val="clear" w:color="auto" w:fill="FFFFFF"/>
+        <w:tabs>
+          <w:tab w:val="left" w:pos="916"/>
+          <w:tab w:val="left" w:pos="1832"/>
+          <w:tab w:val="left" w:pos="2748"/>
+          <w:tab w:val="left" w:pos="3664"/>
+          <w:tab w:val="left" w:pos="4580"/>
+          <w:tab w:val="left" w:pos="5496"/>
+          <w:tab w:val="left" w:pos="6412"/>
+          <w:tab w:val="left" w:pos="7328"/>
+          <w:tab w:val="left" w:pos="8244"/>
+          <w:tab w:val="left" w:pos="9160"/>
+          <w:tab w:val="left" w:pos="10076"/>
+          <w:tab w:val="left" w:pos="10992"/>
+          <w:tab w:val="left" w:pos="11908"/>
+          <w:tab w:val="left" w:pos="12824"/>
+          <w:tab w:val="left" w:pos="13740"/>
+          <w:tab w:val="left" w:pos="14656"/>
+        </w:tabs>
+        <w:wordWrap w:val="0"/>
+        <w:spacing w:after="0" w:line="240" w:lineRule="auto"/>
+        <w:rPr>
+          <w:rFonts w:ascii="Lucida Console" w:eastAsia="Times New Roman" w:hAnsi="Lucida Console" w:cs="Courier New"/>
+          <w:color w:val="000000"/>
+          <w:sz w:val="20"/>
+          <w:szCs w:val="20"/>
+          <w:lang w:eastAsia="en-GB"/>
+        </w:rPr>
+      </w:pPr>
+      <w:r>
+        <w:rPr>
+          <w:rFonts w:ascii="Lucida Console" w:eastAsia="Times New Roman" w:hAnsi="Lucida Console" w:cs="Courier New"/>
+          <w:color w:val="000000"/>
+          <w:sz w:val="20"/>
+          <w:szCs w:val="20"/>
+          <w:bdr w:val="none" w:sz="0" w:space="0" w:color="auto" w:frame="1"/>
+          <w:lang w:eastAsia="en-GB"/>
+        </w:rPr>
+        <w:t>[1] 0.01155869</w:t>
+      </w:r>
+    </w:p>
+    <w:p/>
+    <w:p>
+      <w:r>
+        <w:rPr>
+          <w:noProof/>
+          <w:lang w:eastAsia="en-GB"/>
+        </w:rPr>
+        <w:drawing>
+          <wp:inline distT="0" distB="0" distL="0" distR="0" wp14:anchorId="715513F7" wp14:editId="5CA7125A">
+            <wp:extent cx="3886200" cy="1028700"/>
+            <wp:effectExtent l="0" t="0" r="0" b="0"/>
+            <wp:docPr id="12" name="Picture 12"/>
+            <wp:cNvGraphicFramePr>
+              <a:graphicFrameLocks xmlns:a="http://schemas.openxmlformats.org/drawingml/2006/main" noChangeAspect="1"/>
+            </wp:cNvGraphicFramePr>
+            <a:graphic xmlns:a="http://schemas.openxmlformats.org/drawingml/2006/main">
+              <a:graphicData uri="http://schemas.openxmlformats.org/drawingml/2006/picture">
+                <pic:pic xmlns:pic="http://schemas.openxmlformats.org/drawingml/2006/picture">
+                  <pic:nvPicPr>
+                    <pic:cNvPr id="1" name=""/>
+                    <pic:cNvPicPr/>
+                  </pic:nvPicPr>
+                  <pic:blipFill>
+                    <a:blip r:embed="rId10"/>
+                    <a:stretch>
+                      <a:fillRect/>
+                    </a:stretch>
+                  </pic:blipFill>
+                  <pic:spPr>
+                    <a:xfrm>
+                      <a:off x="0" y="0"/>
+                      <a:ext cx="3886200" cy="1028700"/>
+                    </a:xfrm>
+                    <a:prstGeom prst="rect">
+                      <a:avLst/>
+                    </a:prstGeom>
+                  </pic:spPr>
+                </pic:pic>
+              </a:graphicData>
+            </a:graphic>
+          </wp:inline>
+        </w:drawing>
+      </w:r>
+    </w:p>
+    <w:p>
+      <w:r>
+        <w:rPr>
+          <w:noProof/>
+          <w:lang w:eastAsia="en-GB"/>
+        </w:rPr>
+        <w:drawing>
+          <wp:inline distT="0" distB="0" distL="0" distR="0" wp14:anchorId="79B7C465" wp14:editId="19F64AC2">
+            <wp:extent cx="5731510" cy="1875790"/>
+            <wp:effectExtent l="0" t="0" r="2540" b="0"/>
+            <wp:docPr id="80" name="Picture 80"/>
+            <wp:cNvGraphicFramePr>
+              <a:graphicFrameLocks xmlns:a="http://schemas.openxmlformats.org/drawingml/2006/main" noChangeAspect="1"/>
+            </wp:cNvGraphicFramePr>
+            <a:graphic xmlns:a="http://schemas.openxmlformats.org/drawingml/2006/main">
+              <a:graphicData uri="http://schemas.openxmlformats.org/drawingml/2006/picture">
+                <pic:pic xmlns:pic="http://schemas.openxmlformats.org/drawingml/2006/picture">
+                  <pic:nvPicPr>
+                    <pic:cNvPr id="1" name=""/>
+                    <pic:cNvPicPr/>
+                  </pic:nvPicPr>
+                  <pic:blipFill>
+                    <a:blip r:embed="rId11"/>
+                    <a:stretch>
+                      <a:fillRect/>
+                    </a:stretch>
+                  </pic:blipFill>
+                  <pic:spPr>
+                    <a:xfrm>
+                      <a:off x="0" y="0"/>
+                      <a:ext cx="5731510" cy="1875790"/>
+                    </a:xfrm>
+                    <a:prstGeom prst="rect">
+                      <a:avLst/>
+                    </a:prstGeom>
+                  </pic:spPr>
+                </pic:pic>
+              </a:graphicData>
+            </a:graphic>
+          </wp:inline>
+        </w:drawing>
+      </w:r>
+    </w:p>
+    <w:p>
+      <w:pPr>
+        <w:pStyle w:val="HTMLPreformatted"/>
+        <w:shd w:val="clear" w:color="auto" w:fill="FFFFFF"/>
+        <w:wordWrap w:val="0"/>
+        <w:rPr>
+          <w:rStyle w:val="gd15mcfcktb"/>
+          <w:rFonts w:ascii="Lucida Console" w:hAnsi="Lucida Console"/>
+          <w:color w:val="0000FF"/>
+        </w:rPr>
+      </w:pPr>
+      <w:proofErr w:type="spellStart"/>
+      <w:proofErr w:type="gramStart"/>
+      <w:r>
+        <w:rPr>
+          <w:rStyle w:val="gd15mcfcktb"/>
+          <w:rFonts w:ascii="Lucida Console" w:hAnsi="Lucida Console"/>
+          <w:color w:val="0000FF"/>
+        </w:rPr>
+        <w:t>pttestf</w:t>
+      </w:r>
+      <w:proofErr w:type="spellEnd"/>
+      <w:r>
+        <w:rPr>
+          <w:rStyle w:val="gd15mcfcktb"/>
+          <w:rFonts w:ascii="Lucida Console" w:hAnsi="Lucida Console"/>
+          <w:color w:val="0000FF"/>
+        </w:rPr>
+        <w:t>(</w:t>
+      </w:r>
+      <w:proofErr w:type="gramEnd"/>
+      <w:r>
+        <w:rPr>
+          <w:rStyle w:val="gd15mcfcktb"/>
+          <w:rFonts w:ascii="Lucida Console" w:hAnsi="Lucida Console"/>
+          <w:color w:val="0000FF"/>
+        </w:rPr>
+        <w:t>10000,10000,2.644,0.471,2.657,0.476)</w:t>
+      </w:r>
+    </w:p>
+    <w:p>
+      <w:pPr>
+        <w:pStyle w:val="HTMLPreformatted"/>
+        <w:shd w:val="clear" w:color="auto" w:fill="FFFFFF"/>
+        <w:wordWrap w:val="0"/>
+        <w:rPr>
+          <w:rFonts w:ascii="Lucida Console" w:hAnsi="Lucida Console"/>
+          <w:color w:val="000000"/>
+        </w:rPr>
+      </w:pPr>
+      <w:r>
+        <w:rPr>
+          <w:rStyle w:val="gd15mcfceub"/>
+          <w:rFonts w:ascii="Lucida Console" w:hAnsi="Lucida Console"/>
+          <w:color w:val="000000"/>
+          <w:bdr w:val="none" w:sz="0" w:space="0" w:color="auto" w:frame="1"/>
+        </w:rPr>
+        <w:t>[1] 0.02611535</w:t>
+      </w:r>
+    </w:p>
+    <w:p/>
+    <w:p>
+      <w:r>
+        <w:rPr>
+          <w:noProof/>
+          <w:lang w:eastAsia="en-GB"/>
+        </w:rPr>
+        <w:drawing>
+          <wp:inline distT="0" distB="0" distL="0" distR="0" wp14:anchorId="41E43BCD" wp14:editId="480E6A79">
+            <wp:extent cx="3629025" cy="1009650"/>
+            <wp:effectExtent l="0" t="0" r="9525" b="0"/>
+            <wp:docPr id="13" name="Picture 13"/>
+            <wp:cNvGraphicFramePr>
+              <a:graphicFrameLocks xmlns:a="http://schemas.openxmlformats.org/drawingml/2006/main" noChangeAspect="1"/>
+            </wp:cNvGraphicFramePr>
+            <a:graphic xmlns:a="http://schemas.openxmlformats.org/drawingml/2006/main">
+              <a:graphicData uri="http://schemas.openxmlformats.org/drawingml/2006/picture">
+                <pic:pic xmlns:pic="http://schemas.openxmlformats.org/drawingml/2006/picture">
+                  <pic:nvPicPr>
+                    <pic:cNvPr id="1" name=""/>
+                    <pic:cNvPicPr/>
+                  </pic:nvPicPr>
+                  <pic:blipFill>
+                    <a:blip r:embed="rId12"/>
+                    <a:stretch>
+                      <a:fillRect/>
+                    </a:stretch>
+                  </pic:blipFill>
+                  <pic:spPr>
+                    <a:xfrm>
+                      <a:off x="0" y="0"/>
+                      <a:ext cx="3629025" cy="1009650"/>
+                    </a:xfrm>
+                    <a:prstGeom prst="rect">
+                      <a:avLst/>
+                    </a:prstGeom>
+                  </pic:spPr>
+                </pic:pic>
+              </a:graphicData>
+            </a:graphic>
+          </wp:inline>
+        </w:drawing>
+      </w:r>
+    </w:p>
+    <w:p>
+      <w:r>
+        <w:rPr>
+          <w:noProof/>
+          <w:lang w:eastAsia="en-GB"/>
+        </w:rPr>
+        <w:lastRenderedPageBreak/>
+        <w:drawing>
+          <wp:inline distT="0" distB="0" distL="0" distR="0" wp14:anchorId="10ACE5FC" wp14:editId="53FF9D02">
+            <wp:extent cx="5731510" cy="2017395"/>
+            <wp:effectExtent l="0" t="0" r="2540" b="1905"/>
+            <wp:docPr id="82" name="Picture 82"/>
+            <wp:cNvGraphicFramePr>
+              <a:graphicFrameLocks xmlns:a="http://schemas.openxmlformats.org/drawingml/2006/main" noChangeAspect="1"/>
+            </wp:cNvGraphicFramePr>
+            <a:graphic xmlns:a="http://schemas.openxmlformats.org/drawingml/2006/main">
+              <a:graphicData uri="http://schemas.openxmlformats.org/drawingml/2006/picture">
+                <pic:pic xmlns:pic="http://schemas.openxmlformats.org/drawingml/2006/picture">
+                  <pic:nvPicPr>
+                    <pic:cNvPr id="1" name=""/>
+                    <pic:cNvPicPr/>
+                  </pic:nvPicPr>
+                  <pic:blipFill>
+                    <a:blip r:embed="rId13"/>
+                    <a:stretch>
+                      <a:fillRect/>
+                    </a:stretch>
+                  </pic:blipFill>
+                  <pic:spPr>
+                    <a:xfrm>
+                      <a:off x="0" y="0"/>
+                      <a:ext cx="5731510" cy="2017395"/>
+                    </a:xfrm>
+                    <a:prstGeom prst="rect">
+                      <a:avLst/>
+                    </a:prstGeom>
+                  </pic:spPr>
+                </pic:pic>
+              </a:graphicData>
+            </a:graphic>
+          </wp:inline>
+        </w:drawing>
+      </w:r>
+      <w:bookmarkStart w:id="0" w:name="_GoBack"/>
+      <w:bookmarkEnd w:id="0"/>
+    </w:p>
+    <w:p>
+      <w:proofErr w:type="gramStart"/>
+      <w:r>
+        <w:rPr>
+          <w:rFonts w:asciiTheme="majorHAnsi" w:eastAsiaTheme="majorEastAsia" w:hAnsiTheme="majorHAnsi" w:cstheme="majorBidi"/>
+          <w:b/>
+          <w:bCs/>
+          <w:sz w:val="26"/>
+          <w:szCs w:val="26"/>
+        </w:rPr>
+        <w:t>regression</w:t>
+      </w:r>
+      <w:proofErr w:type="gramEnd"/>
+      <w:r>
+        <w:rPr>
+          <w:rFonts w:asciiTheme="majorHAnsi" w:eastAsiaTheme="majorEastAsia" w:hAnsiTheme="majorHAnsi" w:cstheme="majorBidi"/>
+          <w:b/>
+          <w:bCs/>
+          <w:sz w:val="26"/>
+          <w:szCs w:val="26"/>
+        </w:rPr>
+        <w:t xml:space="preserve"> coefficient</w:t>
+      </w:r>
+      <w:r>
+        <w:t xml:space="preserve"> outputs and </w:t>
+      </w:r>
+      <w:proofErr w:type="spellStart"/>
+      <w:r>
+        <w:t>se’s</w:t>
+      </w:r>
+      <w:proofErr w:type="spellEnd"/>
+      <w:r>
+        <w:t xml:space="preserve"> with different dependent </w:t>
+      </w:r>
+      <w:proofErr w:type="spellStart"/>
+      <w:r>
+        <w:t>vars</w:t>
+      </w:r>
+      <w:proofErr w:type="spellEnd"/>
+    </w:p>
+    <w:p>
+      <w:r>
+        <w:rPr>
+          <w:noProof/>
+          <w:lang w:eastAsia="en-GB"/>
+        </w:rPr>
+        <w:drawing>
+          <wp:inline distT="0" distB="0" distL="0" distR="0" wp14:anchorId="21EC7F62" wp14:editId="5DFEED20">
+            <wp:extent cx="5731510" cy="1937385"/>
+            <wp:effectExtent l="0" t="0" r="2540" b="5715"/>
+            <wp:docPr id="4" name="Picture 4"/>
+            <wp:cNvGraphicFramePr>
+              <a:graphicFrameLocks xmlns:a="http://schemas.openxmlformats.org/drawingml/2006/main" noChangeAspect="1"/>
+            </wp:cNvGraphicFramePr>
+            <a:graphic xmlns:a="http://schemas.openxmlformats.org/drawingml/2006/main">
+              <a:graphicData uri="http://schemas.openxmlformats.org/drawingml/2006/picture">
+                <pic:pic xmlns:pic="http://schemas.openxmlformats.org/drawingml/2006/picture">
+                  <pic:nvPicPr>
+                    <pic:cNvPr id="1" name=""/>
+                    <pic:cNvPicPr/>
+                  </pic:nvPicPr>
+                  <pic:blipFill>
+                    <a:blip r:embed="rId14"/>
+                    <a:stretch>
+                      <a:fillRect/>
+                    </a:stretch>
+                  </pic:blipFill>
+                  <pic:spPr>
+                    <a:xfrm>
+                      <a:off x="0" y="0"/>
+                      <a:ext cx="5731510" cy="1937385"/>
+                    </a:xfrm>
+                    <a:prstGeom prst="rect">
+                      <a:avLst/>
+                    </a:prstGeom>
+                  </pic:spPr>
+                </pic:pic>
+              </a:graphicData>
+            </a:graphic>
+          </wp:inline>
+        </w:drawing>
+      </w:r>
+    </w:p>
+    <w:p/>
+    <w:p>
+      <w:pPr>
+        <w:pStyle w:val="Caption"/>
+        <w:keepNext/>
+      </w:pPr>
+      <w:r>
+        <w:t xml:space="preserve">Figure </w:t>
+      </w:r>
+      <w:fldSimple w:instr=" SEQ Figure \* ARABIC ">
+        <w:r>
+          <w:rPr>
+            <w:noProof/>
+          </w:rPr>
+          <w:t>2</w:t>
+        </w:r>
+      </w:fldSimple>
+      <w:r>
+        <w:t xml:space="preserve"> fev12~</w:t>
+      </w:r>
+    </w:p>
+    <w:p>
+      <w:r>
+        <w:rPr>
+          <w:noProof/>
+          <w:lang w:eastAsia="en-GB"/>
+        </w:rPr>
+        <w:drawing>
+          <wp:inline distT="0" distB="0" distL="0" distR="0" wp14:anchorId="03C14B86" wp14:editId="5CB2D18E">
+            <wp:extent cx="4848225" cy="723900"/>
+            <wp:effectExtent l="0" t="0" r="9525" b="0"/>
+            <wp:docPr id="5" name="Picture 5"/>
+            <wp:cNvGraphicFramePr>
+              <a:graphicFrameLocks xmlns:a="http://schemas.openxmlformats.org/drawingml/2006/main" noChangeAspect="1"/>
+            </wp:cNvGraphicFramePr>
+            <a:graphic xmlns:a="http://schemas.openxmlformats.org/drawingml/2006/main">
+              <a:graphicData uri="http://schemas.openxmlformats.org/drawingml/2006/picture">
+                <pic:pic xmlns:pic="http://schemas.openxmlformats.org/drawingml/2006/picture">
+                  <pic:nvPicPr>
+                    <pic:cNvPr id="1" name=""/>
+                    <pic:cNvPicPr/>
+                  </pic:nvPicPr>
+                  <pic:blipFill>
+                    <a:blip r:embed="rId15"/>
+                    <a:stretch>
+                      <a:fillRect/>
+                    </a:stretch>
+                  </pic:blipFill>
+                  <pic:spPr>
+                    <a:xfrm>
+                      <a:off x="0" y="0"/>
                       <a:ext cx="4848225" cy="723900"/>
+                    </a:xfrm>
+                    <a:prstGeom prst="rect">
+                      <a:avLst/>
+                    </a:prstGeom>
+                  </pic:spPr>
+                </pic:pic>
+              </a:graphicData>
+            </a:graphic>
+          </wp:inline>
+        </w:drawing>
+      </w:r>
+    </w:p>
+    <w:p>
+      <w:pPr>
+        <w:pStyle w:val="Heading2"/>
+        <w:rPr>
+          <w:color w:val="auto"/>
+        </w:rPr>
+      </w:pPr>
+      <w:r>
+        <w:rPr>
+          <w:color w:val="auto"/>
+        </w:rPr>
+        <w:t>LMCF</w:t>
+      </w:r>
+    </w:p>
+    <w:p>
+      <w:pPr>
+        <w:pStyle w:val="Caption"/>
+        <w:keepNext/>
+      </w:pPr>
+      <w:r>
+        <w:t xml:space="preserve">Figure </w:t>
+      </w:r>
+      <w:fldSimple w:instr=" SEQ Figure \* ARABIC ">
+        <w:r>
+          <w:rPr>
+            <w:noProof/>
+          </w:rPr>
+          <w:t>3</w:t>
+        </w:r>
+      </w:fldSimple>
+      <w:r>
+        <w:t xml:space="preserve"> </w:t>
+      </w:r>
+      <w:proofErr w:type="spellStart"/>
+      <w:r>
+        <w:t>mimix</w:t>
+      </w:r>
+      <w:proofErr w:type="spellEnd"/>
+      <w:r>
+        <w:t xml:space="preserve"> </w:t>
+      </w:r>
+      <w:proofErr w:type="spellStart"/>
+      <w:r>
+        <w:t>fev</w:t>
+      </w:r>
+      <w:proofErr w:type="spellEnd"/>
+      <w:r>
+        <w:t xml:space="preserve"> treat, </w:t>
+      </w:r>
+      <w:proofErr w:type="gramStart"/>
+      <w:r>
+        <w:t>id(</w:t>
+      </w:r>
+      <w:proofErr w:type="gramEnd"/>
+      <w:r>
+        <w:t>id) time(time) method(</w:t>
+      </w:r>
+      <w:proofErr w:type="spellStart"/>
+      <w:r>
+        <w:t>lmcf</w:t>
+      </w:r>
+      <w:proofErr w:type="spellEnd"/>
+      <w:r>
+        <w:t xml:space="preserve">) </w:t>
+      </w:r>
+      <w:proofErr w:type="spellStart"/>
+      <w:r>
+        <w:t>refgroup</w:t>
+      </w:r>
+      <w:proofErr w:type="spellEnd"/>
+      <w:r>
+        <w:t>(2) covariates(base) clear m(1000)  seed(101)</w:t>
+      </w:r>
+    </w:p>
+    <w:p>
+      <w:r>
+        <w:rPr>
+          <w:noProof/>
+          <w:lang w:eastAsia="en-GB"/>
+        </w:rPr>
+        <w:drawing>
+          <wp:inline distT="0" distB="0" distL="0" distR="0" wp14:anchorId="257DD550" wp14:editId="676D2E3C">
+            <wp:extent cx="5731510" cy="1426210"/>
+            <wp:effectExtent l="0" t="0" r="2540" b="2540"/>
+            <wp:docPr id="94" name="Picture 94"/>
+            <wp:cNvGraphicFramePr>
+              <a:graphicFrameLocks xmlns:a="http://schemas.openxmlformats.org/drawingml/2006/main" noChangeAspect="1"/>
+            </wp:cNvGraphicFramePr>
+            <a:graphic xmlns:a="http://schemas.openxmlformats.org/drawingml/2006/main">
+              <a:graphicData uri="http://schemas.openxmlformats.org/drawingml/2006/picture">
+                <pic:pic xmlns:pic="http://schemas.openxmlformats.org/drawingml/2006/picture">
+                  <pic:nvPicPr>
+                    <pic:cNvPr id="1" name=""/>
+                    <pic:cNvPicPr/>
+                  </pic:nvPicPr>
+                  <pic:blipFill>
+                    <a:blip r:embed="rId16"/>
+                    <a:stretch>
+                      <a:fillRect/>
+                    </a:stretch>
+                  </pic:blipFill>
+                  <pic:spPr>
+                    <a:xfrm>
+                      <a:off x="0" y="0"/>
+                      <a:ext cx="5731510" cy="1426210"/>
+                    </a:xfrm>
+                    <a:prstGeom prst="rect">
+                      <a:avLst/>
+                    </a:prstGeom>
+                  </pic:spPr>
+                </pic:pic>
+              </a:graphicData>
+            </a:graphic>
+          </wp:inline>
+        </w:drawing>
+      </w:r>
+    </w:p>
+    <w:p>
+      <w:pPr>
+        <w:pStyle w:val="Caption"/>
+        <w:keepNext/>
+      </w:pPr>
+      <w:r>
+        <w:lastRenderedPageBreak/>
+        <w:t xml:space="preserve">Figure </w:t>
+      </w:r>
+      <w:r>
+        <w:fldChar w:fldCharType="begin"/>
+      </w:r>
+      <w:r>
+        <w:instrText xml:space="preserve"> SEQ Figure \* ARABIC </w:instrText>
+      </w:r>
+      <w:r>
+        <w:fldChar w:fldCharType="separate"/>
+      </w:r>
+      <w:r>
+        <w:rPr>
+          <w:noProof/>
+        </w:rPr>
+        <w:t>4</w:t>
+      </w:r>
+      <w:r>
+        <w:rPr>
+          <w:noProof/>
+        </w:rPr>
+        <w:fldChar w:fldCharType="end"/>
+      </w:r>
+      <w:r>
+        <w:t xml:space="preserve"> </w:t>
+      </w:r>
+      <w:proofErr w:type="spellStart"/>
+      <w:r>
+        <w:t>kmargs</w:t>
+      </w:r>
+      <w:proofErr w:type="spellEnd"/>
+      <w:r>
+        <w:t xml:space="preserve"> &lt;- list("fev","treat","id","time","base",10000,2,"LMCF",201)</w:t>
+      </w:r>
+    </w:p>
+    <w:p>
+      <w:r>
+        <w:rPr>
+          <w:noProof/>
+          <w:lang w:eastAsia="en-GB"/>
+        </w:rPr>
+        <w:drawing>
+          <wp:inline distT="0" distB="0" distL="0" distR="0" wp14:anchorId="2FDF8CA3" wp14:editId="134CD58C">
+            <wp:extent cx="3771900" cy="1028700"/>
+            <wp:effectExtent l="0" t="0" r="0" b="0"/>
+            <wp:docPr id="6" name="Picture 6"/>
+            <wp:cNvGraphicFramePr>
+              <a:graphicFrameLocks xmlns:a="http://schemas.openxmlformats.org/drawingml/2006/main" noChangeAspect="1"/>
+            </wp:cNvGraphicFramePr>
+            <a:graphic xmlns:a="http://schemas.openxmlformats.org/drawingml/2006/main">
+              <a:graphicData uri="http://schemas.openxmlformats.org/drawingml/2006/picture">
+                <pic:pic xmlns:pic="http://schemas.openxmlformats.org/drawingml/2006/picture">
+                  <pic:nvPicPr>
+                    <pic:cNvPr id="1" name=""/>
+                    <pic:cNvPicPr/>
+                  </pic:nvPicPr>
+                  <pic:blipFill>
+                    <a:blip r:embed="rId17"/>
+                    <a:stretch>
+                      <a:fillRect/>
+                    </a:stretch>
+                  </pic:blipFill>
+                  <pic:spPr>
+                    <a:xfrm>
+                      <a:off x="0" y="0"/>
+                      <a:ext cx="3771900" cy="1028700"/>
+                    </a:xfrm>
+                    <a:prstGeom prst="rect">
+                      <a:avLst/>
+                    </a:prstGeom>
+                  </pic:spPr>
+                </pic:pic>
+              </a:graphicData>
+            </a:graphic>
+          </wp:inline>
+        </w:drawing>
+      </w:r>
+    </w:p>
+    <w:p/>
+    <w:p>
+      <w:pPr>
+        <w:pStyle w:val="Heading2"/>
+        <w:rPr>
+          <w:color w:val="auto"/>
+        </w:rPr>
+      </w:pPr>
+      <w:proofErr w:type="spellStart"/>
+      <w:r>
+        <w:rPr>
+          <w:color w:val="auto"/>
+        </w:rPr>
+        <w:t>Accupuncture</w:t>
+      </w:r>
+      <w:proofErr w:type="spellEnd"/>
+      <w:r>
+        <w:rPr>
+          <w:color w:val="auto"/>
+        </w:rPr>
+        <w:t xml:space="preserve"> Data</w:t>
+      </w:r>
+    </w:p>
+    <w:p/>
+    <w:p>
+      <w:pPr>
+        <w:pStyle w:val="Caption"/>
+        <w:keepNext/>
+      </w:pPr>
+      <w:r>
+        <w:t xml:space="preserve">Figure </w:t>
+      </w:r>
+      <w:fldSimple w:instr=" SEQ Figure \* ARABIC ">
+        <w:r>
+          <w:rPr>
+            <w:noProof/>
+          </w:rPr>
+          <w:t>5</w:t>
+        </w:r>
+      </w:fldSimple>
+      <w:r>
+        <w:t xml:space="preserve"> </w:t>
+      </w:r>
+      <w:proofErr w:type="spellStart"/>
+      <w:r>
+        <w:t>mimix</w:t>
+      </w:r>
+      <w:proofErr w:type="spellEnd"/>
+      <w:r>
+        <w:t xml:space="preserve"> head treat, </w:t>
+      </w:r>
+      <w:proofErr w:type="gramStart"/>
+      <w:r>
+        <w:t>id(</w:t>
+      </w:r>
+      <w:proofErr w:type="gramEnd"/>
+      <w:r>
+        <w:t>id) time(time) covariates(</w:t>
+      </w:r>
+      <w:proofErr w:type="spellStart"/>
+      <w:r>
+        <w:t>head_base</w:t>
+      </w:r>
+      <w:proofErr w:type="spellEnd"/>
+      <w:r>
+        <w:t xml:space="preserve">) method(j2r) </w:t>
+      </w:r>
+      <w:proofErr w:type="spellStart"/>
+      <w:r>
+        <w:t>refgroup</w:t>
+      </w:r>
+      <w:proofErr w:type="spellEnd"/>
+      <w:r>
+        <w:t>(1) m(1000) clear</w:t>
+      </w:r>
+    </w:p>
+    <w:p>
+      <w:r>
+        <w:rPr>
+          <w:noProof/>
+          <w:lang w:eastAsia="en-GB"/>
+        </w:rPr>
+        <w:drawing>
+          <wp:inline distT="0" distB="0" distL="0" distR="0" wp14:anchorId="2A5B17B2" wp14:editId="0832A8B1">
+            <wp:extent cx="5731510" cy="1929130"/>
+            <wp:effectExtent l="0" t="0" r="2540" b="0"/>
+            <wp:docPr id="10" name="Picture 10"/>
+            <wp:cNvGraphicFramePr>
+              <a:graphicFrameLocks xmlns:a="http://schemas.openxmlformats.org/drawingml/2006/main" noChangeAspect="1"/>
+            </wp:cNvGraphicFramePr>
+            <a:graphic xmlns:a="http://schemas.openxmlformats.org/drawingml/2006/main">
+              <a:graphicData uri="http://schemas.openxmlformats.org/drawingml/2006/picture">
+                <pic:pic xmlns:pic="http://schemas.openxmlformats.org/drawingml/2006/picture">
+                  <pic:nvPicPr>
+                    <pic:cNvPr id="1" name=""/>
+                    <pic:cNvPicPr/>
+                  </pic:nvPicPr>
+                  <pic:blipFill>
+                    <a:blip r:embed="rId18"/>
+                    <a:stretch>
+                      <a:fillRect/>
+                    </a:stretch>
+                  </pic:blipFill>
+                  <pic:spPr>
+                    <a:xfrm>
+                      <a:off x="0" y="0"/>
+                      <a:ext cx="5731510" cy="1929130"/>
+                    </a:xfrm>
+                    <a:prstGeom prst="rect">
+                      <a:avLst/>
+                    </a:prstGeom>
+                  </pic:spPr>
+                </pic:pic>
+              </a:graphicData>
+            </a:graphic>
+          </wp:inline>
+        </w:drawing>
+      </w:r>
+    </w:p>
+    <w:p>
+      <w:r>
+        <w:rPr>
+          <w:noProof/>
+          <w:lang w:eastAsia="en-GB"/>
+        </w:rPr>
+        <w:drawing>
+          <wp:inline distT="0" distB="0" distL="0" distR="0" wp14:anchorId="33D34772" wp14:editId="1C3AE65C">
+            <wp:extent cx="4010025" cy="695325"/>
+            <wp:effectExtent l="0" t="0" r="9525" b="9525"/>
+            <wp:docPr id="11" name="Picture 11"/>
+            <wp:cNvGraphicFramePr>
+              <a:graphicFrameLocks xmlns:a="http://schemas.openxmlformats.org/drawingml/2006/main" noChangeAspect="1"/>
+            </wp:cNvGraphicFramePr>
+            <a:graphic xmlns:a="http://schemas.openxmlformats.org/drawingml/2006/main">
+              <a:graphicData uri="http://schemas.openxmlformats.org/drawingml/2006/picture">
+                <pic:pic xmlns:pic="http://schemas.openxmlformats.org/drawingml/2006/picture">
+                  <pic:nvPicPr>
+                    <pic:cNvPr id="1" name=""/>
+                    <pic:cNvPicPr/>
+                  </pic:nvPicPr>
+                  <pic:blipFill>
+                    <a:blip r:embed="rId19"/>
+                    <a:stretch>
+                      <a:fillRect/>
+                    </a:stretch>
+                  </pic:blipFill>
+                  <pic:spPr>
+                    <a:xfrm>
+                      <a:off x="0" y="0"/>
+                      <a:ext cx="4010025" cy="695325"/>
+                    </a:xfrm>
+                    <a:prstGeom prst="rect">
+                      <a:avLst/>
+                    </a:prstGeom>
+                  </pic:spPr>
+                </pic:pic>
+              </a:graphicData>
+            </a:graphic>
+          </wp:inline>
+        </w:drawing>
+      </w:r>
+    </w:p>
+    <w:p>
+      <w:pPr>
+        <w:shd w:val="clear" w:color="auto" w:fill="FFFFFF"/>
+        <w:tabs>
+          <w:tab w:val="left" w:pos="916"/>
+          <w:tab w:val="left" w:pos="1832"/>
+          <w:tab w:val="left" w:pos="2748"/>
+          <w:tab w:val="left" w:pos="3664"/>
+          <w:tab w:val="left" w:pos="4580"/>
+          <w:tab w:val="left" w:pos="5496"/>
+          <w:tab w:val="left" w:pos="6412"/>
+          <w:tab w:val="left" w:pos="7328"/>
+          <w:tab w:val="left" w:pos="8244"/>
+          <w:tab w:val="left" w:pos="9160"/>
+          <w:tab w:val="left" w:pos="10076"/>
+          <w:tab w:val="left" w:pos="10992"/>
+          <w:tab w:val="left" w:pos="11908"/>
+          <w:tab w:val="left" w:pos="12824"/>
+          <w:tab w:val="left" w:pos="13740"/>
+          <w:tab w:val="left" w:pos="14656"/>
+        </w:tabs>
+        <w:wordWrap w:val="0"/>
+        <w:spacing w:after="0" w:line="240" w:lineRule="auto"/>
+        <w:rPr>
+          <w:rFonts w:ascii="Lucida Console" w:eastAsia="Times New Roman" w:hAnsi="Lucida Console" w:cs="Courier New"/>
+          <w:color w:val="0000FF"/>
+          <w:sz w:val="20"/>
+          <w:szCs w:val="20"/>
+          <w:lang w:eastAsia="en-GB"/>
+        </w:rPr>
+      </w:pPr>
+      <w:proofErr w:type="spellStart"/>
+      <w:proofErr w:type="gramStart"/>
+      <w:r>
+        <w:rPr>
+          <w:rFonts w:ascii="Lucida Console" w:eastAsia="Times New Roman" w:hAnsi="Lucida Console" w:cs="Courier New"/>
+          <w:color w:val="0000FF"/>
+          <w:sz w:val="20"/>
+          <w:szCs w:val="20"/>
+          <w:lang w:eastAsia="en-GB"/>
+        </w:rPr>
+        <w:t>pttestf</w:t>
+      </w:r>
+      <w:proofErr w:type="spellEnd"/>
+      <w:r>
+        <w:rPr>
+          <w:rFonts w:ascii="Lucida Console" w:eastAsia="Times New Roman" w:hAnsi="Lucida Console" w:cs="Courier New"/>
+          <w:color w:val="0000FF"/>
+          <w:sz w:val="20"/>
+          <w:szCs w:val="20"/>
+          <w:lang w:eastAsia="en-GB"/>
+        </w:rPr>
+        <w:t>(</w:t>
+      </w:r>
+      <w:proofErr w:type="gramEnd"/>
+      <w:r>
+        <w:rPr>
+          <w:rFonts w:ascii="Lucida Console" w:eastAsia="Times New Roman" w:hAnsi="Lucida Console" w:cs="Courier New"/>
+          <w:color w:val="0000FF"/>
+          <w:sz w:val="20"/>
+          <w:szCs w:val="20"/>
+          <w:lang w:eastAsia="en-GB"/>
+        </w:rPr>
+        <w:t>1000,1000,8.283,11.79,8.58,11.97)</w:t>
+      </w:r>
+    </w:p>
+    <w:p>
+      <w:pPr>
+        <w:shd w:val="clear" w:color="auto" w:fill="FFFFFF"/>
+        <w:tabs>
+          <w:tab w:val="left" w:pos="916"/>
+          <w:tab w:val="left" w:pos="1832"/>
+          <w:tab w:val="left" w:pos="2748"/>
+          <w:tab w:val="left" w:pos="3664"/>
+          <w:tab w:val="left" w:pos="4580"/>
+          <w:tab w:val="left" w:pos="5496"/>
+          <w:tab w:val="left" w:pos="6412"/>
+          <w:tab w:val="left" w:pos="7328"/>
+          <w:tab w:val="left" w:pos="8244"/>
+          <w:tab w:val="left" w:pos="9160"/>
+          <w:tab w:val="left" w:pos="10076"/>
+          <w:tab w:val="left" w:pos="10992"/>
+          <w:tab w:val="left" w:pos="11908"/>
+          <w:tab w:val="left" w:pos="12824"/>
+          <w:tab w:val="left" w:pos="13740"/>
+          <w:tab w:val="left" w:pos="14656"/>
+        </w:tabs>
+        <w:wordWrap w:val="0"/>
+        <w:spacing w:after="0" w:line="240" w:lineRule="auto"/>
+        <w:rPr>
+          <w:rFonts w:ascii="Lucida Console" w:eastAsia="Times New Roman" w:hAnsi="Lucida Console" w:cs="Courier New"/>
+          <w:color w:val="000000"/>
+          <w:sz w:val="20"/>
+          <w:szCs w:val="20"/>
+          <w:lang w:eastAsia="en-GB"/>
+        </w:rPr>
+      </w:pPr>
+      <w:r>
+        <w:rPr>
+          <w:rFonts w:ascii="Lucida Console" w:eastAsia="Times New Roman" w:hAnsi="Lucida Console" w:cs="Courier New"/>
+          <w:color w:val="000000"/>
+          <w:sz w:val="20"/>
+          <w:szCs w:val="20"/>
+          <w:bdr w:val="none" w:sz="0" w:space="0" w:color="auto" w:frame="1"/>
+          <w:lang w:eastAsia="en-GB"/>
+        </w:rPr>
+        <w:t>[1] 0.2881119</w:t>
+      </w:r>
+    </w:p>
+    <w:p/>
+    <w:p/>
+    <w:p/>
+    <w:p/>
+    <w:p/>
+    <w:p>
+      <w:r>
+        <w:rPr>
+          <w:noProof/>
+          <w:lang w:eastAsia="en-GB"/>
+        </w:rPr>
+        <w:drawing>
+          <wp:inline distT="0" distB="0" distL="0" distR="0" wp14:anchorId="34961964" wp14:editId="2A8E656E">
+            <wp:extent cx="5731510" cy="1313815"/>
+            <wp:effectExtent l="0" t="0" r="2540" b="635"/>
+            <wp:docPr id="8" name="Picture 8"/>
+            <wp:cNvGraphicFramePr>
+              <a:graphicFrameLocks xmlns:a="http://schemas.openxmlformats.org/drawingml/2006/main" noChangeAspect="1"/>
+            </wp:cNvGraphicFramePr>
+            <a:graphic xmlns:a="http://schemas.openxmlformats.org/drawingml/2006/main">
+              <a:graphicData uri="http://schemas.openxmlformats.org/drawingml/2006/picture">
+                <pic:pic xmlns:pic="http://schemas.openxmlformats.org/drawingml/2006/picture">
+                  <pic:nvPicPr>
+                    <pic:cNvPr id="1" name=""/>
+                    <pic:cNvPicPr/>
+                  </pic:nvPicPr>
+                  <pic:blipFill>
+                    <a:blip r:embed="rId20"/>
+                    <a:stretch>
+                      <a:fillRect/>
+                    </a:stretch>
+                  </pic:blipFill>
+                  <pic:spPr>
+                    <a:xfrm>
+                      <a:off x="0" y="0"/>
+                      <a:ext cx="5731510" cy="1313815"/>
+                    </a:xfrm>
+                    <a:prstGeom prst="rect">
+                      <a:avLst/>
+                    </a:prstGeom>
+                  </pic:spPr>
+                </pic:pic>
+              </a:graphicData>
+            </a:graphic>
+          </wp:inline>
+        </w:drawing>
+      </w:r>
+    </w:p>
+    <w:p>
+      <w:r>
+        <w:rPr>
+          <w:noProof/>
+          <w:lang w:eastAsia="en-GB"/>
+        </w:rPr>
+        <w:lastRenderedPageBreak/>
+        <w:drawing>
+          <wp:inline distT="0" distB="0" distL="0" distR="0" wp14:anchorId="0344FB63" wp14:editId="086CC4BC">
+            <wp:extent cx="4895850" cy="1219200"/>
+            <wp:effectExtent l="0" t="0" r="0" b="0"/>
+            <wp:docPr id="9" name="Picture 9"/>
+            <wp:cNvGraphicFramePr>
+              <a:graphicFrameLocks xmlns:a="http://schemas.openxmlformats.org/drawingml/2006/main" noChangeAspect="1"/>
+            </wp:cNvGraphicFramePr>
+            <a:graphic xmlns:a="http://schemas.openxmlformats.org/drawingml/2006/main">
+              <a:graphicData uri="http://schemas.openxmlformats.org/drawingml/2006/picture">
+                <pic:pic xmlns:pic="http://schemas.openxmlformats.org/drawingml/2006/picture">
+                  <pic:nvPicPr>
+                    <pic:cNvPr id="1" name=""/>
+                    <pic:cNvPicPr/>
+                  </pic:nvPicPr>
+                  <pic:blipFill>
+                    <a:blip r:embed="rId21"/>
+                    <a:stretch>
+                      <a:fillRect/>
+                    </a:stretch>
+                  </pic:blipFill>
+                  <pic:spPr>
+                    <a:xfrm>
+                      <a:off x="0" y="0"/>
+                      <a:ext cx="4895850" cy="1219200"/>
                     </a:xfrm>
                     <a:prstGeom prst="rect">
                       <a:avLst/>

</xml_diff>